<commit_message>
Refined thesis to send to JP
</commit_message>
<xml_diff>
--- a/MCs in AI Thesis - Luca Alfino.docx
+++ b/MCs in AI Thesis - Luca Alfino.docx
@@ -4998,7 +4998,23 @@
           <w:szCs w:val="28"/>
           <w:lang w:val="en-US"/>
         </w:rPr>
-        <w:t xml:space="preserve"> – meaning that the time required to solve the problem grows at most as some fixed power of the input size</w:t>
+        <w:t xml:space="preserve"> </w:t>
+      </w:r>
+      <w:r>
+        <w:rPr>
+          <w:sz w:val="28"/>
+          <w:szCs w:val="28"/>
+          <w:lang w:val="en-US"/>
+        </w:rPr>
+        <w:t xml:space="preserve">- </w:t>
+      </w:r>
+      <w:r>
+        <w:rPr>
+          <w:sz w:val="28"/>
+          <w:szCs w:val="28"/>
+          <w:lang w:val="en-US"/>
+        </w:rPr>
+        <w:t>meaning that the time required to solve the problem grows at most as some fixed power of the input size</w:t>
       </w:r>
       <w:r>
         <w:rPr>
@@ -5241,7 +5257,23 @@
           <w:szCs w:val="28"/>
           <w:lang w:val="en-US"/>
         </w:rPr>
-        <w:t>NP(Nondeterministic Polynomial Time) refers to a problem for which a given solution can be verified in polynomial time by a deterministic algorithm – even if finding that solution could prove difficult</w:t>
+        <w:t xml:space="preserve">NP(Nondeterministic Polynomial Time) refers to a problem for which a given solution can be verified in polynomial time by a deterministic algorithm </w:t>
+      </w:r>
+      <w:r>
+        <w:rPr>
+          <w:sz w:val="28"/>
+          <w:szCs w:val="28"/>
+          <w:lang w:val="en-US"/>
+        </w:rPr>
+        <w:t>-</w:t>
+      </w:r>
+      <w:r>
+        <w:rPr>
+          <w:sz w:val="28"/>
+          <w:szCs w:val="28"/>
+          <w:lang w:val="en-US"/>
+        </w:rPr>
+        <w:t xml:space="preserve"> even if finding that solution could prove difficult</w:t>
       </w:r>
       <w:r>
         <w:rPr>
@@ -6634,16 +6666,7 @@
           <w:szCs w:val="28"/>
           <w:lang w:val="en-US"/>
         </w:rPr>
-        <w:t>(</w:t>
-      </w:r>
-      <w:proofErr w:type="gramStart"/>
-      <w:r>
-        <w:rPr>
-          <w:sz w:val="28"/>
-          <w:szCs w:val="28"/>
-          <w:lang w:val="en-US"/>
-        </w:rPr>
-        <w:t xml:space="preserve">x </w:t>
+        <w:t xml:space="preserve">(x </w:t>
       </w:r>
       <w:r>
         <w:rPr>
@@ -6684,16 +6707,7 @@
           <w:szCs w:val="28"/>
           <w:lang w:val="en-US"/>
         </w:rPr>
-        <w:t xml:space="preserve"> (¬</w:t>
-      </w:r>
-      <w:proofErr w:type="gramEnd"/>
-      <w:r>
-        <w:rPr>
-          <w:sz w:val="28"/>
-          <w:szCs w:val="28"/>
-          <w:lang w:val="en-US"/>
-        </w:rPr>
-        <w:t>x V z) is satisfiable with</w:t>
+        <w:t xml:space="preserve"> (¬x V z) is satisfiable with</w:t>
       </w:r>
       <w:r>
         <w:rPr>
@@ -6775,7 +6789,39 @@
           <w:szCs w:val="28"/>
           <w:lang w:val="en-US"/>
         </w:rPr>
-        <w:t>To apply SAT solvers, which will be discussed on later throughout the paper – Boolean formulas are expressed in Conjunctive Normal Form:</w:t>
+        <w:t xml:space="preserve">To apply SAT solvers, which will be </w:t>
+      </w:r>
+      <w:r>
+        <w:rPr>
+          <w:sz w:val="28"/>
+          <w:szCs w:val="28"/>
+          <w:lang w:val="en-US"/>
+        </w:rPr>
+        <w:t>discussed</w:t>
+      </w:r>
+      <w:r>
+        <w:rPr>
+          <w:sz w:val="28"/>
+          <w:szCs w:val="28"/>
+          <w:lang w:val="en-US"/>
+        </w:rPr>
+        <w:t xml:space="preserve"> later throughout the paper</w:t>
+      </w:r>
+      <w:r>
+        <w:rPr>
+          <w:sz w:val="28"/>
+          <w:szCs w:val="28"/>
+          <w:lang w:val="en-US"/>
+        </w:rPr>
+        <w:t>,</w:t>
+      </w:r>
+      <w:r>
+        <w:rPr>
+          <w:sz w:val="28"/>
+          <w:szCs w:val="28"/>
+          <w:lang w:val="en-US"/>
+        </w:rPr>
+        <w:t xml:space="preserve"> Boolean formulas are expressed in Conjunctive Normal Form:</w:t>
       </w:r>
     </w:p>
     <w:p>
@@ -7248,51 +7294,65 @@
           <w:szCs w:val="28"/>
           <w:lang w:val="en-US"/>
         </w:rPr>
-        <w:t xml:space="preserve">As the first problem proven to be NP-Complete, SAT lies at the heart of the P vs NP question. Its significance reaches beyond theory since it is universal – due to a wide range of problems such as graph coloring, scheduling and circuit verification can be efficiently reduced to SAT. </w:t>
-      </w:r>
-    </w:p>
-    <w:p>
-      <w:pPr>
-        <w:rPr>
-          <w:sz w:val="28"/>
-          <w:szCs w:val="28"/>
-          <w:lang w:val="en-US"/>
-        </w:rPr>
-      </w:pPr>
-    </w:p>
-    <w:p>
-      <w:pPr>
-        <w:rPr>
-          <w:sz w:val="28"/>
-          <w:szCs w:val="28"/>
-          <w:lang w:val="en-US"/>
-        </w:rPr>
-      </w:pPr>
-      <w:r>
-        <w:rPr>
-          <w:sz w:val="28"/>
-          <w:szCs w:val="28"/>
-          <w:lang w:val="en-US"/>
-        </w:rPr>
-        <w:t xml:space="preserve">Moreover, SAT’s practical relevance in modern SAT solvers </w:t>
-      </w:r>
-      <w:proofErr w:type="gramStart"/>
-      <w:r>
-        <w:rPr>
-          <w:sz w:val="28"/>
-          <w:szCs w:val="28"/>
-          <w:lang w:val="en-US"/>
-        </w:rPr>
-        <w:t>are</w:t>
-      </w:r>
-      <w:proofErr w:type="gramEnd"/>
-      <w:r>
-        <w:rPr>
-          <w:sz w:val="28"/>
-          <w:szCs w:val="28"/>
-          <w:lang w:val="en-US"/>
-        </w:rPr>
-        <w:t xml:space="preserve"> capable of handling instances with millions of variables – which will be discussed </w:t>
+        <w:t xml:space="preserve">As the first problem proven to be NP-Complete, SAT lies at the heart of the P vs NP question. Its significance reaches beyond theory since it is universal </w:t>
+      </w:r>
+      <w:r>
+        <w:rPr>
+          <w:sz w:val="28"/>
+          <w:szCs w:val="28"/>
+          <w:lang w:val="en-US"/>
+        </w:rPr>
+        <w:t>-</w:t>
+      </w:r>
+      <w:r>
+        <w:rPr>
+          <w:sz w:val="28"/>
+          <w:szCs w:val="28"/>
+          <w:lang w:val="en-US"/>
+        </w:rPr>
+        <w:t xml:space="preserve"> due to a wide range of problems such as graph coloring, scheduling and circuit verification can be efficiently reduced to SAT. </w:t>
+      </w:r>
+    </w:p>
+    <w:p>
+      <w:pPr>
+        <w:rPr>
+          <w:sz w:val="28"/>
+          <w:szCs w:val="28"/>
+          <w:lang w:val="en-US"/>
+        </w:rPr>
+      </w:pPr>
+    </w:p>
+    <w:p>
+      <w:pPr>
+        <w:rPr>
+          <w:sz w:val="28"/>
+          <w:szCs w:val="28"/>
+          <w:lang w:val="en-US"/>
+        </w:rPr>
+      </w:pPr>
+      <w:r>
+        <w:rPr>
+          <w:sz w:val="28"/>
+          <w:szCs w:val="28"/>
+          <w:lang w:val="en-US"/>
+        </w:rPr>
+        <w:t xml:space="preserve">Moreover, SAT’s practical relevance in modern SAT solvers are capable of handling instances with millions of variables </w:t>
+      </w:r>
+      <w:r>
+        <w:rPr>
+          <w:sz w:val="28"/>
+          <w:szCs w:val="28"/>
+          <w:lang w:val="en-US"/>
+        </w:rPr>
+        <w:t>-</w:t>
+      </w:r>
+      <w:r>
+        <w:rPr>
+          <w:sz w:val="28"/>
+          <w:szCs w:val="28"/>
+          <w:lang w:val="en-US"/>
+        </w:rPr>
+        <w:t xml:space="preserve"> which will be discussed </w:t>
       </w:r>
       <w:r>
         <w:rPr>
@@ -8350,7 +8410,39 @@
           <w:szCs w:val="28"/>
           <w:lang w:val="en-US"/>
         </w:rPr>
-        <w:t>It does not keep track of what it learns – With each backtrack, it does not track why a conflict occurred.</w:t>
+        <w:t xml:space="preserve">It does not keep track of what it learns </w:t>
+      </w:r>
+      <w:r>
+        <w:rPr>
+          <w:sz w:val="28"/>
+          <w:szCs w:val="28"/>
+          <w:lang w:val="en-US"/>
+        </w:rPr>
+        <w:t>-</w:t>
+      </w:r>
+      <w:r>
+        <w:rPr>
+          <w:sz w:val="28"/>
+          <w:szCs w:val="28"/>
+          <w:lang w:val="en-US"/>
+        </w:rPr>
+        <w:t xml:space="preserve"> With each backtrack, it does not track why a conflict </w:t>
+      </w:r>
+      <w:r>
+        <w:rPr>
+          <w:sz w:val="28"/>
+          <w:szCs w:val="28"/>
+          <w:lang w:val="en-US"/>
+        </w:rPr>
+        <w:t>occurs</w:t>
+      </w:r>
+      <w:r>
+        <w:rPr>
+          <w:sz w:val="28"/>
+          <w:szCs w:val="28"/>
+          <w:lang w:val="en-US"/>
+        </w:rPr>
+        <w:t>.</w:t>
       </w:r>
     </w:p>
     <w:p>
@@ -8705,7 +8797,23 @@
           <w:szCs w:val="28"/>
           <w:lang w:val="en-US"/>
         </w:rPr>
-        <w:t xml:space="preserve"> Decision and Implication assignment types – where decisions are randomly assigned using heuristics and implications are forced assignments due to the state of the current clause</w:t>
+        <w:t xml:space="preserve"> Decision and Implication assignment types </w:t>
+      </w:r>
+      <w:r>
+        <w:rPr>
+          <w:sz w:val="28"/>
+          <w:szCs w:val="28"/>
+          <w:lang w:val="en-US"/>
+        </w:rPr>
+        <w:t>-</w:t>
+      </w:r>
+      <w:r>
+        <w:rPr>
+          <w:sz w:val="28"/>
+          <w:szCs w:val="28"/>
+          <w:lang w:val="en-US"/>
+        </w:rPr>
+        <w:t xml:space="preserve"> where decisions are randomly assigned using heuristics and implications are forced assignments due to the state of the current clause</w:t>
       </w:r>
     </w:p>
     <w:p>
@@ -9406,33 +9514,15 @@
           <w:szCs w:val="28"/>
           <w:lang w:val="en-MT"/>
         </w:rPr>
-        <w:t xml:space="preserve">) to a previous decision level to revise the assignment and continue the </w:t>
-      </w:r>
-      <w:proofErr w:type="gramStart"/>
+        <w:t>) to a previous decision level to revise the assignment and continue the search</w:t>
+      </w:r>
       <w:r>
         <w:rPr>
           <w:sz w:val="28"/>
           <w:szCs w:val="28"/>
           <w:lang w:val="en-MT"/>
         </w:rPr>
-        <w:t>search</w:t>
-      </w:r>
-      <w:r>
-        <w:rPr>
-          <w:sz w:val="28"/>
-          <w:szCs w:val="28"/>
-          <w:lang w:val="en-MT"/>
-        </w:rPr>
-        <w:t>,</w:t>
-      </w:r>
-      <w:proofErr w:type="gramEnd"/>
-      <w:r>
-        <w:rPr>
-          <w:sz w:val="28"/>
-          <w:szCs w:val="28"/>
-          <w:lang w:val="en-MT"/>
-        </w:rPr>
-        <w:t xml:space="preserve"> this is further explained in step 4 [18].</w:t>
+        <w:t>, this is further explained in step 4 [18].</w:t>
       </w:r>
     </w:p>
     <w:p>
@@ -10434,17 +10524,7 @@
           <w:szCs w:val="28"/>
           <w:lang w:val="en-MT"/>
         </w:rPr>
-        <w:t>7</w:t>
-      </w:r>
-      <w:r>
-        <w:rPr>
-          <w:b/>
-          <w:bCs/>
-          <w:sz w:val="28"/>
-          <w:szCs w:val="28"/>
-          <w:lang w:val="en-MT"/>
-        </w:rPr>
-        <w:t>.</w:t>
+        <w:t>7.</w:t>
       </w:r>
       <w:r>
         <w:rPr>
@@ -10501,7 +10581,41 @@
           <w:szCs w:val="28"/>
           <w:lang w:val="en-US"/>
         </w:rPr>
-        <w:t>. It is a necessary since as the solver runs, it learns a significant number of new clauses from conflicts – although these clauses guide the search and ensure completeness, their increasing volume creates a significant performance overhead. This makes use of the previously mentioned LBD</w:t>
+        <w:t xml:space="preserve">. It is </w:t>
+      </w:r>
+      <w:proofErr w:type="gramStart"/>
+      <w:r>
+        <w:rPr>
+          <w:sz w:val="28"/>
+          <w:szCs w:val="28"/>
+          <w:lang w:val="en-US"/>
+        </w:rPr>
+        <w:t>a necessary</w:t>
+      </w:r>
+      <w:proofErr w:type="gramEnd"/>
+      <w:r>
+        <w:rPr>
+          <w:sz w:val="28"/>
+          <w:szCs w:val="28"/>
+          <w:lang w:val="en-US"/>
+        </w:rPr>
+        <w:t xml:space="preserve"> since as the solver runs, it learns a significant number of new clauses from conflicts </w:t>
+      </w:r>
+      <w:r>
+        <w:rPr>
+          <w:sz w:val="28"/>
+          <w:szCs w:val="28"/>
+          <w:lang w:val="en-US"/>
+        </w:rPr>
+        <w:t xml:space="preserve">- </w:t>
+      </w:r>
+      <w:r>
+        <w:rPr>
+          <w:sz w:val="28"/>
+          <w:szCs w:val="28"/>
+          <w:lang w:val="en-US"/>
+        </w:rPr>
+        <w:t>although these clauses guide the search and ensure completeness, their increasing volume creates a significant performance overhead. This makes use of the previously mentioned LBD</w:t>
       </w:r>
       <w:r>
         <w:rPr>
@@ -10944,6 +11058,26 @@
         </w:rPr>
         <w:t xml:space="preserve"> The glucose3 solver was used which is the CDCL algorithm with optimizations done to the clause database management component.</w:t>
       </w:r>
+      <w:r>
+        <w:rPr>
+          <w:sz w:val="28"/>
+          <w:szCs w:val="28"/>
+          <w:lang w:val="en-US"/>
+        </w:rPr>
+        <w:t xml:space="preserve"> </w:t>
+      </w:r>
+      <w:r>
+        <w:rPr>
+          <w:b/>
+          <w:bCs/>
+          <w:i/>
+          <w:iCs/>
+          <w:sz w:val="28"/>
+          <w:szCs w:val="28"/>
+          <w:lang w:val="en-US"/>
+        </w:rPr>
+        <w:t>(If the thesis focuses on optimizing a component of CDCL, a raw implementation must be done)</w:t>
+      </w:r>
     </w:p>
     <w:p>
       <w:pPr>
@@ -11447,7 +11581,23 @@
           <w:szCs w:val="28"/>
           <w:lang w:val="en-US"/>
         </w:rPr>
-        <w:t xml:space="preserve"> – </w:t>
+        <w:t xml:space="preserve"> </w:t>
+      </w:r>
+      <w:r>
+        <w:rPr>
+          <w:sz w:val="28"/>
+          <w:szCs w:val="28"/>
+          <w:lang w:val="en-US"/>
+        </w:rPr>
+        <w:t>-</w:t>
+      </w:r>
+      <w:r>
+        <w:rPr>
+          <w:sz w:val="28"/>
+          <w:szCs w:val="28"/>
+          <w:lang w:val="en-US"/>
+        </w:rPr>
+        <w:t xml:space="preserve"> </w:t>
       </w:r>
       <w:r>
         <w:rPr>
@@ -11855,7 +12005,23 @@
           <w:szCs w:val="28"/>
           <w:lang w:val="en-US"/>
         </w:rPr>
-        <w:t>“P vs. NP – Intractability,” Hideous Humpback Freak. [Online]. Available: https://hideoushumpbackfreak.com/algorithms/np-hard-problems.html. [Accessed: Aug. 15, 2025].</w:t>
+        <w:t xml:space="preserve">“P vs. NP </w:t>
+      </w:r>
+      <w:r>
+        <w:rPr>
+          <w:sz w:val="28"/>
+          <w:szCs w:val="28"/>
+          <w:lang w:val="en-US"/>
+        </w:rPr>
+        <w:t>-</w:t>
+      </w:r>
+      <w:r>
+        <w:rPr>
+          <w:sz w:val="28"/>
+          <w:szCs w:val="28"/>
+          <w:lang w:val="en-US"/>
+        </w:rPr>
+        <w:t xml:space="preserve"> Intractability,” Hideous Humpback Freak. [Online]. Available: https://hideoushumpbackfreak.com/algorithms/np-hard-problems.html. [Accessed: Aug. 15, 2025].</w:t>
       </w:r>
     </w:p>
     <w:p>
@@ -13762,7 +13928,27 @@
           <w:lang w:val="fr-FR"/>
         </w:rPr>
         <w:lastRenderedPageBreak/>
-        <w:t xml:space="preserve">Appendix A – DPLL </w:t>
+        <w:t xml:space="preserve">Appendix A </w:t>
+      </w:r>
+      <w:r>
+        <w:rPr>
+          <w:b/>
+          <w:bCs/>
+          <w:sz w:val="28"/>
+          <w:szCs w:val="28"/>
+          <w:lang w:val="fr-FR"/>
+        </w:rPr>
+        <w:t>-</w:t>
+      </w:r>
+      <w:r>
+        <w:rPr>
+          <w:b/>
+          <w:bCs/>
+          <w:sz w:val="28"/>
+          <w:szCs w:val="28"/>
+          <w:lang w:val="fr-FR"/>
+        </w:rPr>
+        <w:t xml:space="preserve"> DPLL </w:t>
       </w:r>
       <w:proofErr w:type="spellStart"/>
       <w:r>
@@ -14339,7 +14525,27 @@
           <w:szCs w:val="28"/>
           <w:lang w:val="fr-FR"/>
         </w:rPr>
-        <w:t xml:space="preserve"> – </w:t>
+        <w:t xml:space="preserve"> </w:t>
+      </w:r>
+      <w:r>
+        <w:rPr>
+          <w:b/>
+          <w:bCs/>
+          <w:sz w:val="28"/>
+          <w:szCs w:val="28"/>
+          <w:lang w:val="fr-FR"/>
+        </w:rPr>
+        <w:t>-</w:t>
+      </w:r>
+      <w:r>
+        <w:rPr>
+          <w:b/>
+          <w:bCs/>
+          <w:sz w:val="28"/>
+          <w:szCs w:val="28"/>
+          <w:lang w:val="fr-FR"/>
+        </w:rPr>
+        <w:t xml:space="preserve"> </w:t>
       </w:r>
       <w:r>
         <w:rPr>
@@ -14723,15 +14929,7 @@
           <w:szCs w:val="28"/>
           <w:lang w:val="fr-FR"/>
         </w:rPr>
-        <w:t xml:space="preserve">t </w:t>
-      </w:r>
-      <w:r>
-        <w:rPr>
-          <w:sz w:val="28"/>
-          <w:szCs w:val="28"/>
-          <w:lang w:val="fr-FR"/>
-        </w:rPr>
-        <w:t>2</w:t>
+        <w:t>t 2</w:t>
       </w:r>
     </w:p>
     <w:p>
@@ -20094,6 +20292,7 @@
   <w:style w:type="character" w:default="1" w:styleId="DefaultParagraphFont">
     <w:name w:val="Default Paragraph Font"/>
     <w:uiPriority w:val="1"/>
+    <w:semiHidden/>
     <w:unhideWhenUsed/>
   </w:style>
   <w:style w:type="table" w:default="1" w:styleId="TableNormal">

</xml_diff>